<commit_message>
Modelowanie pandemii COVID-19 przy uzyciu SIRD
</commit_message>
<xml_diff>
--- a/MSD/SIRD/SprawozdanieSIRD.docx
+++ b/MSD/SIRD/SprawozdanieSIRD.docx
@@ -116,7 +116,63 @@
         <w:rPr>
           <w:rFonts w:ascii="Calibri" w:hAnsi="Calibri" w:cs="Calibri"/>
         </w:rPr>
-        <w:t>(Susceptible, Infected, Recovered, Deceased)</w:t>
+        <w:t>(</w:t>
+      </w:r>
+      <w:proofErr w:type="spellStart"/>
+      <w:r>
+        <w:rPr>
+          <w:rFonts w:ascii="Calibri" w:hAnsi="Calibri" w:cs="Calibri"/>
+        </w:rPr>
+        <w:t>Susceptible</w:t>
+      </w:r>
+      <w:proofErr w:type="spellEnd"/>
+      <w:r>
+        <w:rPr>
+          <w:rFonts w:ascii="Calibri" w:hAnsi="Calibri" w:cs="Calibri"/>
+        </w:rPr>
+        <w:t xml:space="preserve">, </w:t>
+      </w:r>
+      <w:proofErr w:type="spellStart"/>
+      <w:r>
+        <w:rPr>
+          <w:rFonts w:ascii="Calibri" w:hAnsi="Calibri" w:cs="Calibri"/>
+        </w:rPr>
+        <w:t>Infected</w:t>
+      </w:r>
+      <w:proofErr w:type="spellEnd"/>
+      <w:r>
+        <w:rPr>
+          <w:rFonts w:ascii="Calibri" w:hAnsi="Calibri" w:cs="Calibri"/>
+        </w:rPr>
+        <w:t xml:space="preserve">, </w:t>
+      </w:r>
+      <w:proofErr w:type="spellStart"/>
+      <w:r>
+        <w:rPr>
+          <w:rFonts w:ascii="Calibri" w:hAnsi="Calibri" w:cs="Calibri"/>
+        </w:rPr>
+        <w:t>Recovered</w:t>
+      </w:r>
+      <w:proofErr w:type="spellEnd"/>
+      <w:r>
+        <w:rPr>
+          <w:rFonts w:ascii="Calibri" w:hAnsi="Calibri" w:cs="Calibri"/>
+        </w:rPr>
+        <w:t xml:space="preserve">, </w:t>
+      </w:r>
+      <w:proofErr w:type="spellStart"/>
+      <w:r>
+        <w:rPr>
+          <w:rFonts w:ascii="Calibri" w:hAnsi="Calibri" w:cs="Calibri"/>
+        </w:rPr>
+        <w:t>Deceased</w:t>
+      </w:r>
+      <w:proofErr w:type="spellEnd"/>
+      <w:r>
+        <w:rPr>
+          <w:rFonts w:ascii="Calibri" w:hAnsi="Calibri" w:cs="Calibri"/>
+        </w:rPr>
+        <w:t>)</w:t>
       </w:r>
       <w:r>
         <w:rPr>
@@ -192,7 +248,7 @@
         <w:rPr>
           <w:rFonts w:ascii="Calibri" w:hAnsi="Calibri" w:cs="Calibri"/>
         </w:rPr>
-        <w:t>1</w:t>
+        <w:t>2</w:t>
       </w:r>
       <w:r>
         <w:rPr>
@@ -212,6 +268,7 @@
         </w:rPr>
         <w:t xml:space="preserve">ta metoda </w:t>
       </w:r>
+      <w:proofErr w:type="spellStart"/>
       <w:proofErr w:type="gramStart"/>
       <w:r>
         <w:rPr>
@@ -219,6 +276,7 @@
         </w:rPr>
         <w:t>scipy.integrate</w:t>
       </w:r>
+      <w:proofErr w:type="spellEnd"/>
       <w:proofErr w:type="gramEnd"/>
       <w:r>
         <w:rPr>
@@ -274,6 +332,7 @@
         <w:rPr>
           <w:rFonts w:ascii="Calibri" w:hAnsi="Calibri" w:cs="Calibri"/>
           <w:i/>
+          <w:noProof/>
           <w:sz w:val="28"/>
           <w:szCs w:val="28"/>
         </w:rPr>
@@ -886,7 +945,23 @@
           <w:rFonts w:ascii="Calibri" w:eastAsiaTheme="minorEastAsia" w:hAnsi="Calibri" w:cs="Calibri"/>
           <w:iCs/>
         </w:rPr>
-        <w:t xml:space="preserve">Przedział czasowy został ustalony na podstawie danych zachorowań w Polsce na czas od 04.03.2020 do </w:t>
+        <w:t xml:space="preserve">Przedział czasowy został ustalony na podstawie danych </w:t>
+      </w:r>
+      <w:proofErr w:type="spellStart"/>
+      <w:r>
+        <w:rPr>
+          <w:rFonts w:ascii="Calibri" w:eastAsiaTheme="minorEastAsia" w:hAnsi="Calibri" w:cs="Calibri"/>
+          <w:iCs/>
+        </w:rPr>
+        <w:t>zachorowań</w:t>
+      </w:r>
+      <w:proofErr w:type="spellEnd"/>
+      <w:r>
+        <w:rPr>
+          <w:rFonts w:ascii="Calibri" w:eastAsiaTheme="minorEastAsia" w:hAnsi="Calibri" w:cs="Calibri"/>
+          <w:iCs/>
+        </w:rPr>
+        <w:t xml:space="preserve"> w Polsce na czas od 04.03.2020 do </w:t>
       </w:r>
       <w:r>
         <w:rPr>
@@ -959,14 +1034,7 @@
           <w:rFonts w:ascii="Calibri" w:eastAsiaTheme="minorEastAsia" w:hAnsi="Calibri" w:cs="Calibri"/>
           <w:iCs/>
         </w:rPr>
-        <w:t xml:space="preserve">Na potrzebny badania populacja </w:t>
-      </w:r>
-      <w:r>
-        <w:rPr>
-          <w:rFonts w:ascii="Calibri" w:eastAsiaTheme="minorEastAsia" w:hAnsi="Calibri" w:cs="Calibri"/>
-          <w:iCs/>
-        </w:rPr>
-        <w:t>Polski w tych latach zostanie ustawiona na wartość 38 mln.</w:t>
+        <w:t>Na potrzebny badania populacja Polski w tych latach zostanie ustawiona na wartość 38 mln.</w:t>
       </w:r>
     </w:p>
     <w:p>
@@ -1170,21 +1238,81 @@
           <w:rFonts w:ascii="Calibri" w:eastAsiaTheme="minorEastAsia" w:hAnsi="Calibri" w:cs="Calibri"/>
           <w:iCs/>
         </w:rPr>
+        <w:t xml:space="preserve"> =0.00854</w:t>
+      </w:r>
+      <w:r>
+        <w:rPr>
+          <w:rFonts w:ascii="Calibri" w:eastAsiaTheme="minorEastAsia" w:hAnsi="Calibri" w:cs="Calibri"/>
+          <w:iCs/>
+        </w:rPr>
+        <w:t xml:space="preserve"> - wartości szacowane dla pandemii w Niemczech</w:t>
+      </w:r>
+      <w:r>
+        <w:rPr>
+          <w:rStyle w:val="Odwoanieprzypisudolnego"/>
+          <w:rFonts w:ascii="Calibri" w:eastAsiaTheme="minorEastAsia" w:hAnsi="Calibri" w:cs="Calibri"/>
+          <w:iCs/>
+        </w:rPr>
+        <w:footnoteReference w:id="2"/>
+      </w:r>
+      <w:r>
+        <w:rPr>
+          <w:rFonts w:ascii="Calibri" w:eastAsiaTheme="minorEastAsia" w:hAnsi="Calibri" w:cs="Calibri"/>
+          <w:iCs/>
+        </w:rPr>
+        <w:t>.</w:t>
+      </w:r>
+    </w:p>
+    <w:p>
+      <w:pPr>
+        <w:spacing w:line="360" w:lineRule="auto"/>
+        <w:rPr>
+          <w:rFonts w:ascii="Calibri" w:eastAsiaTheme="minorEastAsia" w:hAnsi="Calibri" w:cs="Calibri"/>
+          <w:iCs/>
+        </w:rPr>
+      </w:pPr>
+      <w:r>
+        <w:rPr>
+          <w:rFonts w:ascii="Calibri" w:eastAsiaTheme="minorEastAsia" w:hAnsi="Calibri" w:cs="Calibri"/>
+          <w:iCs/>
+        </w:rPr>
+        <w:t>β=0.14485, γ=0.00071,</w:t>
+      </w:r>
+      <w:r>
+        <w:rPr>
+          <w:rFonts w:ascii="Calibri" w:eastAsiaTheme="minorEastAsia" w:hAnsi="Calibri" w:cs="Calibri"/>
+          <w:iCs/>
+        </w:rPr>
         <w:t xml:space="preserve"> </w:t>
       </w:r>
       <w:r>
         <w:rPr>
-          <w:rFonts w:ascii="Calibri" w:eastAsiaTheme="minorEastAsia" w:hAnsi="Calibri" w:cs="Calibri"/>
-          <w:iCs/>
-        </w:rPr>
-        <w:t>=0.00854</w:t>
-      </w:r>
-      <w:r>
-        <w:rPr>
-          <w:rFonts w:ascii="Calibri" w:eastAsiaTheme="minorEastAsia" w:hAnsi="Calibri" w:cs="Calibri"/>
-          <w:iCs/>
-        </w:rPr>
-        <w:t xml:space="preserve"> - wartości szacowane dla pandemii w Niemczech</w:t>
+          <w:rFonts w:ascii="Calibri" w:hAnsi="Calibri" w:cs="Calibri"/>
+          <w:iCs/>
+        </w:rPr>
+        <w:t>μ</w:t>
+      </w:r>
+      <w:r>
+        <w:rPr>
+          <w:rFonts w:ascii="Calibri" w:eastAsiaTheme="minorEastAsia" w:hAnsi="Calibri" w:cs="Calibri"/>
+          <w:iCs/>
+        </w:rPr>
+        <w:t xml:space="preserve"> =0.02349</w:t>
+      </w:r>
+      <w:r>
+        <w:rPr>
+          <w:rFonts w:ascii="Calibri" w:eastAsiaTheme="minorEastAsia" w:hAnsi="Calibri" w:cs="Calibri"/>
+          <w:iCs/>
+        </w:rPr>
+        <w:t xml:space="preserve"> - wartości szacowane dla pandemii we </w:t>
+      </w:r>
+      <w:proofErr w:type="spellStart"/>
+      <w:r>
+        <w:rPr>
+          <w:rFonts w:ascii="Calibri" w:eastAsiaTheme="minorEastAsia" w:hAnsi="Calibri" w:cs="Calibri"/>
+          <w:iCs/>
+        </w:rPr>
+        <w:t>Włoszech</w:t>
       </w:r>
       <w:r>
         <w:rPr>
@@ -1192,88 +1320,9 @@
           <w:rFonts w:ascii="Calibri" w:eastAsiaTheme="minorEastAsia" w:hAnsi="Calibri" w:cs="Calibri"/>
           <w:iCs/>
         </w:rPr>
-        <w:footnoteReference w:id="2"/>
-      </w:r>
-      <w:r>
-        <w:rPr>
-          <w:rFonts w:ascii="Calibri" w:eastAsiaTheme="minorEastAsia" w:hAnsi="Calibri" w:cs="Calibri"/>
-          <w:iCs/>
-        </w:rPr>
-        <w:t>.</w:t>
-      </w:r>
-    </w:p>
-    <w:p>
-      <w:pPr>
-        <w:spacing w:line="360" w:lineRule="auto"/>
-        <w:rPr>
-          <w:rFonts w:ascii="Calibri" w:eastAsiaTheme="minorEastAsia" w:hAnsi="Calibri" w:cs="Calibri"/>
-          <w:iCs/>
-        </w:rPr>
-      </w:pPr>
-      <w:r>
-        <w:rPr>
-          <w:rFonts w:ascii="Calibri" w:eastAsiaTheme="minorEastAsia" w:hAnsi="Calibri" w:cs="Calibri"/>
-          <w:iCs/>
-        </w:rPr>
-        <w:t>β=0.14485, γ=0.00071,</w:t>
-      </w:r>
-      <w:r>
-        <w:rPr>
-          <w:rFonts w:ascii="Calibri" w:eastAsiaTheme="minorEastAsia" w:hAnsi="Calibri" w:cs="Calibri"/>
-          <w:iCs/>
-        </w:rPr>
-        <w:t xml:space="preserve"> </w:t>
-      </w:r>
-      <w:r>
-        <w:rPr>
-          <w:rFonts w:ascii="Calibri" w:hAnsi="Calibri" w:cs="Calibri"/>
-          <w:iCs/>
-        </w:rPr>
-        <w:t>μ</w:t>
-      </w:r>
-      <w:r>
-        <w:rPr>
-          <w:rFonts w:ascii="Calibri" w:eastAsiaTheme="minorEastAsia" w:hAnsi="Calibri" w:cs="Calibri"/>
-          <w:iCs/>
-        </w:rPr>
-        <w:t xml:space="preserve"> </w:t>
-      </w:r>
-      <w:r>
-        <w:rPr>
-          <w:rFonts w:ascii="Calibri" w:eastAsiaTheme="minorEastAsia" w:hAnsi="Calibri" w:cs="Calibri"/>
-          <w:iCs/>
-        </w:rPr>
-        <w:t>=0.02349</w:t>
-      </w:r>
-      <w:r>
-        <w:rPr>
-          <w:rFonts w:ascii="Calibri" w:eastAsiaTheme="minorEastAsia" w:hAnsi="Calibri" w:cs="Calibri"/>
-          <w:iCs/>
-        </w:rPr>
-        <w:t xml:space="preserve"> - </w:t>
-      </w:r>
-      <w:r>
-        <w:rPr>
-          <w:rFonts w:ascii="Calibri" w:eastAsiaTheme="minorEastAsia" w:hAnsi="Calibri" w:cs="Calibri"/>
-          <w:iCs/>
-        </w:rPr>
-        <w:t>wartości szacowane dla pandemii w</w:t>
-      </w:r>
-      <w:r>
-        <w:rPr>
-          <w:rFonts w:ascii="Calibri" w:eastAsiaTheme="minorEastAsia" w:hAnsi="Calibri" w:cs="Calibri"/>
-          <w:iCs/>
-        </w:rPr>
-        <w:t>e Włoszech</w:t>
-      </w:r>
-      <w:r>
-        <w:rPr>
-          <w:rStyle w:val="Odwoanieprzypisudolnego"/>
-          <w:rFonts w:ascii="Calibri" w:eastAsiaTheme="minorEastAsia" w:hAnsi="Calibri" w:cs="Calibri"/>
-          <w:iCs/>
-        </w:rPr>
         <w:t>2</w:t>
       </w:r>
+      <w:proofErr w:type="spellEnd"/>
       <w:r>
         <w:rPr>
           <w:rFonts w:ascii="Calibri" w:eastAsiaTheme="minorEastAsia" w:hAnsi="Calibri" w:cs="Calibri"/>
@@ -1321,6 +1370,7 @@
           <w:rFonts w:ascii="Calibri" w:hAnsi="Calibri" w:cs="Calibri"/>
           <w:b/>
           <w:bCs/>
+          <w:noProof/>
           <w:sz w:val="28"/>
           <w:szCs w:val="28"/>
         </w:rPr>
@@ -1510,6 +1560,7 @@
         <w:rPr>
           <w:rFonts w:ascii="Calibri" w:hAnsi="Calibri" w:cs="Calibri"/>
           <w:iCs/>
+          <w:noProof/>
         </w:rPr>
         <w:drawing>
           <wp:inline distT="0" distB="0" distL="0" distR="0" wp14:anchorId="32BCCE17" wp14:editId="30AD5CB4">
@@ -1639,6 +1690,7 @@
         <w:rPr>
           <w:rFonts w:ascii="Calibri" w:hAnsi="Calibri" w:cs="Calibri"/>
           <w:iCs w:val="0"/>
+          <w:noProof/>
         </w:rPr>
         <w:lastRenderedPageBreak/>
         <w:drawing>
@@ -1726,15 +1778,51 @@
           <w:sz w:val="20"/>
           <w:szCs w:val="20"/>
         </w:rPr>
-        <w:t xml:space="preserve">– liczbe śmierci </w:t>
-      </w:r>
-      <w:r>
-        <w:rPr>
-          <w:rFonts w:ascii="Calibri" w:hAnsi="Calibri" w:cs="Calibri"/>
-          <w:sz w:val="20"/>
-          <w:szCs w:val="20"/>
-        </w:rPr>
-        <w:t xml:space="preserve">od jej rozpoczęcią: 04.03.2020 do </w:t>
+        <w:t xml:space="preserve">– </w:t>
+      </w:r>
+      <w:proofErr w:type="spellStart"/>
+      <w:r>
+        <w:rPr>
+          <w:rFonts w:ascii="Calibri" w:hAnsi="Calibri" w:cs="Calibri"/>
+          <w:sz w:val="20"/>
+          <w:szCs w:val="20"/>
+        </w:rPr>
+        <w:t>liczbe</w:t>
+      </w:r>
+      <w:proofErr w:type="spellEnd"/>
+      <w:r>
+        <w:rPr>
+          <w:rFonts w:ascii="Calibri" w:hAnsi="Calibri" w:cs="Calibri"/>
+          <w:sz w:val="20"/>
+          <w:szCs w:val="20"/>
+        </w:rPr>
+        <w:t xml:space="preserve"> śmierci </w:t>
+      </w:r>
+      <w:r>
+        <w:rPr>
+          <w:rFonts w:ascii="Calibri" w:hAnsi="Calibri" w:cs="Calibri"/>
+          <w:sz w:val="20"/>
+          <w:szCs w:val="20"/>
+        </w:rPr>
+        <w:t xml:space="preserve">od jej </w:t>
+      </w:r>
+      <w:proofErr w:type="spellStart"/>
+      <w:r>
+        <w:rPr>
+          <w:rFonts w:ascii="Calibri" w:hAnsi="Calibri" w:cs="Calibri"/>
+          <w:sz w:val="20"/>
+          <w:szCs w:val="20"/>
+        </w:rPr>
+        <w:t>rozpoczęcią</w:t>
+      </w:r>
+      <w:proofErr w:type="spellEnd"/>
+      <w:r>
+        <w:rPr>
+          <w:rFonts w:ascii="Calibri" w:hAnsi="Calibri" w:cs="Calibri"/>
+          <w:sz w:val="20"/>
+          <w:szCs w:val="20"/>
+        </w:rPr>
+        <w:t xml:space="preserve">: 04.03.2020 do </w:t>
       </w:r>
       <w:r>
         <w:rPr>
@@ -1775,6 +1863,9 @@
         <w:keepNext/>
       </w:pPr>
       <w:r>
+        <w:rPr>
+          <w:noProof/>
+        </w:rPr>
         <w:drawing>
           <wp:inline distT="0" distB="0" distL="0" distR="0" wp14:anchorId="4737EC14" wp14:editId="52888553">
             <wp:extent cx="5613568" cy="3373120"/>
@@ -1979,8 +2070,30 @@
           <w:rFonts w:ascii="Calibri" w:hAnsi="Calibri" w:cs="Calibri"/>
         </w:rPr>
         <w:lastRenderedPageBreak/>
-        <w:t>Rysunek 4. pokazuje, że pandemia miała falowy charakter, to znaczy nawet gdy tempo przyrostu zachorowań było bliskie zera przez dłuższy czas, wirus wciąż był w stanie ponownie się rozprzestrzeniać, prowadząc do kolejnych fal zachorowań</w:t>
-      </w:r>
+        <w:t xml:space="preserve">Rysunek 4. pokazuje, że pandemia miała falowy charakter, to znaczy nawet gdy tempo przyrostu </w:t>
+      </w:r>
+      <w:proofErr w:type="spellStart"/>
+      <w:r>
+        <w:rPr>
+          <w:rFonts w:ascii="Calibri" w:hAnsi="Calibri" w:cs="Calibri"/>
+        </w:rPr>
+        <w:t>zachorowań</w:t>
+      </w:r>
+      <w:proofErr w:type="spellEnd"/>
+      <w:r>
+        <w:rPr>
+          <w:rFonts w:ascii="Calibri" w:hAnsi="Calibri" w:cs="Calibri"/>
+        </w:rPr>
+        <w:t xml:space="preserve"> było bliskie zera przez dłuższy czas, wirus wciąż był w stanie ponownie się rozprzestrzeniać, prowadząc do kolejnych fal </w:t>
+      </w:r>
+      <w:proofErr w:type="spellStart"/>
+      <w:r>
+        <w:rPr>
+          <w:rFonts w:ascii="Calibri" w:hAnsi="Calibri" w:cs="Calibri"/>
+        </w:rPr>
+        <w:t>zachorowań</w:t>
+      </w:r>
+      <w:proofErr w:type="spellEnd"/>
       <w:r>
         <w:rPr>
           <w:rFonts w:ascii="Calibri" w:hAnsi="Calibri" w:cs="Calibri"/>
@@ -2026,6 +2139,7 @@
           <w:rFonts w:ascii="Calibri" w:hAnsi="Calibri" w:cs="Calibri"/>
           <w:b/>
           <w:bCs/>
+          <w:noProof/>
           <w:sz w:val="28"/>
           <w:szCs w:val="28"/>
         </w:rPr>
@@ -2156,6 +2270,7 @@
       <w:r>
         <w:rPr>
           <w:rFonts w:ascii="Calibri" w:hAnsi="Calibri" w:cs="Calibri"/>
+          <w:noProof/>
         </w:rPr>
         <w:drawing>
           <wp:inline distT="0" distB="0" distL="0" distR="0" wp14:anchorId="1D7D9B13" wp14:editId="54B93E57">
@@ -2227,22 +2342,7 @@
         <w:fldChar w:fldCharType="end"/>
       </w:r>
       <w:r>
-        <w:t xml:space="preserve"> </w:t>
-      </w:r>
-      <w:r>
-        <w:t xml:space="preserve">Wykres przedstawiający </w:t>
-      </w:r>
-      <w:r>
-        <w:t xml:space="preserve">tempo zmian w </w:t>
-      </w:r>
-      <w:r>
-        <w:t>symulacj</w:t>
-      </w:r>
-      <w:r>
-        <w:t>i</w:t>
-      </w:r>
-      <w:r>
-        <w:t xml:space="preserve"> sytuacji epidemiologicznej COVID-19 w Polsce </w:t>
+        <w:t xml:space="preserve"> Wykres przedstawiający tempo zmian w symulacji sytuacji epidemiologicznej COVID-19 w Polsce </w:t>
       </w:r>
       <w:r>
         <w:rPr>
@@ -2320,7 +2420,21 @@
         <w:rPr>
           <w:rFonts w:ascii="Calibri" w:hAnsi="Calibri" w:cs="Calibri"/>
         </w:rPr>
-        <w:t>pierwszego skoku zachorowań jest bliskie rzeczywistej sytuacji, nie mniej sama zachorowalność jak i śmiertelność są zdecydowanie zbyt duże co wskazuje na konieczność modyfikacji parametrów.</w:t>
+        <w:t xml:space="preserve">pierwszego skoku </w:t>
+      </w:r>
+      <w:proofErr w:type="spellStart"/>
+      <w:r>
+        <w:rPr>
+          <w:rFonts w:ascii="Calibri" w:hAnsi="Calibri" w:cs="Calibri"/>
+        </w:rPr>
+        <w:t>zachorowań</w:t>
+      </w:r>
+      <w:proofErr w:type="spellEnd"/>
+      <w:r>
+        <w:rPr>
+          <w:rFonts w:ascii="Calibri" w:hAnsi="Calibri" w:cs="Calibri"/>
+        </w:rPr>
+        <w:t xml:space="preserve"> jest bliskie rzeczywistej sytuacji, nie mniej sama zachorowalność jak i śmiertelność są zdecydowanie zbyt duże co wskazuje na konieczność modyfikacji parametrów.</w:t>
       </w:r>
     </w:p>
     <w:p>
@@ -2331,6 +2445,7 @@
       <w:r>
         <w:rPr>
           <w:rFonts w:ascii="Calibri" w:hAnsi="Calibri" w:cs="Calibri"/>
+          <w:noProof/>
         </w:rPr>
         <w:drawing>
           <wp:inline distT="0" distB="0" distL="0" distR="0" wp14:anchorId="49713872" wp14:editId="52A522FA">
@@ -2405,10 +2520,7 @@
         <w:t xml:space="preserve"> </w:t>
       </w:r>
       <w:r>
-        <w:t xml:space="preserve"> </w:t>
-      </w:r>
-      <w:r>
-        <w:t xml:space="preserve">Wykres przedstawiający symulacje sytuacji epidemiologicznej COVID-19 w Polsce </w:t>
+        <w:t xml:space="preserve"> Wykres przedstawiający symulacje sytuacji epidemiologicznej COVID-19 w Polsce </w:t>
       </w:r>
       <w:r>
         <w:rPr>
@@ -2451,10 +2563,7 @@
         <w:t>.</w:t>
       </w:r>
       <w:r>
-        <w:t xml:space="preserve"> Przy użyciu modelu SIRD</w:t>
-      </w:r>
-      <w:r>
-        <w:t xml:space="preserve">. </w:t>
+        <w:t xml:space="preserve"> Przy użyciu modelu SIRD. </w:t>
       </w:r>
       <w:r>
         <w:t>Beta=0.013, Gamma=0.009, Mi=0.0003</w:t>
@@ -2469,6 +2578,9 @@
         <w:jc w:val="center"/>
       </w:pPr>
       <w:r>
+        <w:rPr>
+          <w:noProof/>
+        </w:rPr>
         <w:drawing>
           <wp:inline distT="0" distB="0" distL="0" distR="0" wp14:anchorId="0F2C083F" wp14:editId="1EB036D9">
             <wp:extent cx="5737263" cy="3428365"/>
@@ -2539,10 +2651,7 @@
         <w:fldChar w:fldCharType="end"/>
       </w:r>
       <w:r>
-        <w:t xml:space="preserve"> </w:t>
-      </w:r>
-      <w:r>
-        <w:t xml:space="preserve"> Wykres przedstawiający tempo zmian w symulacji sytuacji epidemiologicznej COVID-19 w Polsce </w:t>
+        <w:t xml:space="preserve">  Wykres przedstawiający tempo zmian w symulacji sytuacji epidemiologicznej COVID-19 w Polsce </w:t>
       </w:r>
       <w:r>
         <w:rPr>
@@ -2585,10 +2694,7 @@
         <w:t>.</w:t>
       </w:r>
       <w:r>
-        <w:t xml:space="preserve"> Przy użyciu modelu SIRD</w:t>
-      </w:r>
-      <w:r>
-        <w:t>. Beta=</w:t>
+        <w:t xml:space="preserve"> Przy użyciu modelu SIRD. Beta=</w:t>
       </w:r>
       <w:r>
         <w:t>0.013</w:t>
@@ -2742,7 +2848,21 @@
           <w:rFonts w:ascii="Calibri" w:hAnsi="Calibri" w:cs="Calibri"/>
           <w:iCs/>
         </w:rPr>
-        <w:t>, jednak został on uzyskany, gdy początkowa ilość chorych wynosiła 100tyś.</w:t>
+        <w:t>, jednak został on uzyskany, gdy początkowa ilość chorych wynosiła 100</w:t>
+      </w:r>
+      <w:r>
+        <w:rPr>
+          <w:rFonts w:ascii="Calibri" w:hAnsi="Calibri" w:cs="Calibri"/>
+          <w:iCs/>
+        </w:rPr>
+        <w:t xml:space="preserve"> </w:t>
+      </w:r>
+      <w:r>
+        <w:rPr>
+          <w:rFonts w:ascii="Calibri" w:hAnsi="Calibri" w:cs="Calibri"/>
+          <w:iCs/>
+        </w:rPr>
+        <w:t>tyś.</w:t>
       </w:r>
       <w:r>
         <w:rPr>
@@ -2763,7 +2883,14 @@
           <w:rFonts w:ascii="Calibri" w:hAnsi="Calibri" w:cs="Calibri"/>
           <w:iCs/>
         </w:rPr>
-        <w:t xml:space="preserve"> brakuje tu podziału na fale co może być trudne to uzyskania w przypadku manipulacji parametrami ze względu na poruszone wcześniej kwestie.</w:t>
+        <w:t xml:space="preserve"> brakuje tu podziału na fale co może być trudne to uzyskania w przypadku manipulacji parametrami ze względu na poruszone wcześniej kwestie</w:t>
+      </w:r>
+      <w:r>
+        <w:rPr>
+          <w:rFonts w:ascii="Calibri" w:hAnsi="Calibri" w:cs="Calibri"/>
+          <w:iCs/>
+        </w:rPr>
+        <w:t>, takie jak m.in. zmiany polityczne.</w:t>
       </w:r>
     </w:p>
     <w:p>
@@ -2776,6 +2903,7 @@
         <w:rPr>
           <w:rFonts w:ascii="Calibri" w:hAnsi="Calibri" w:cs="Calibri"/>
           <w:iCs/>
+          <w:noProof/>
         </w:rPr>
         <w:drawing>
           <wp:inline distT="0" distB="0" distL="0" distR="0" wp14:anchorId="79A1395A" wp14:editId="27E3D94D">
@@ -2884,13 +3012,7 @@
         <w:t>.</w:t>
       </w:r>
       <w:r>
-        <w:t xml:space="preserve"> Przy użyciu modelu SIRD. Beta=0.0</w:t>
-      </w:r>
-      <w:r>
-        <w:t>01</w:t>
-      </w:r>
-      <w:r>
-        <w:t>, Gamma=0.01, Mi=0.0001.</w:t>
+        <w:t xml:space="preserve"> Przy użyciu modelu SIRD. Beta=0.001, Gamma=0.01, Mi=0.0001.</w:t>
       </w:r>
     </w:p>
     <w:p>
@@ -2911,6 +3033,9 @@
         <w:jc w:val="center"/>
       </w:pPr>
       <w:r>
+        <w:rPr>
+          <w:noProof/>
+        </w:rPr>
         <w:drawing>
           <wp:inline distT="0" distB="0" distL="0" distR="0" wp14:anchorId="5B8A9A87" wp14:editId="2A454798">
             <wp:extent cx="3747655" cy="2188198"/>
@@ -2975,10 +3100,7 @@
         <w:fldChar w:fldCharType="end"/>
       </w:r>
       <w:r>
-        <w:t xml:space="preserve"> </w:t>
-      </w:r>
-      <w:r>
-        <w:t xml:space="preserve">Wykres przedstawiający tempo zmian w symulacji sytuacji epidemiologicznej COVID-19 w Polsce </w:t>
+        <w:t xml:space="preserve"> Wykres przedstawiający tempo zmian w symulacji sytuacji epidemiologicznej COVID-19 w Polsce </w:t>
       </w:r>
       <w:r>
         <w:rPr>
@@ -3021,13 +3143,7 @@
         <w:t>.</w:t>
       </w:r>
       <w:r>
-        <w:t xml:space="preserve"> Przy użyciu modelu SIRD. Beta=0.0</w:t>
-      </w:r>
-      <w:r>
-        <w:t>01</w:t>
-      </w:r>
-      <w:r>
-        <w:t>, Gamma=0.01, Mi=0.0001.</w:t>
+        <w:t xml:space="preserve"> Przy użyciu modelu SIRD. Beta=0.001, Gamma=0.01, Mi=0.0001.</w:t>
       </w:r>
     </w:p>
     <w:p>
@@ -3051,7 +3167,15 @@
         <w:t xml:space="preserve"> i Mi</w:t>
       </w:r>
       <w:r>
-        <w:t>. Stosunek R0 opisany jako Beta</w:t>
+        <w:t xml:space="preserve">. Stosunek </w:t>
+      </w:r>
+      <w:proofErr w:type="spellStart"/>
+      <w:r>
+        <w:t>R0</w:t>
+      </w:r>
+      <w:proofErr w:type="spellEnd"/>
+      <w:r>
+        <w:t xml:space="preserve"> opisany jako Beta</w:t>
       </w:r>
       <w:proofErr w:type="gramStart"/>
       <w:r>
@@ -3268,14 +3392,7 @@
               <w:rFonts w:ascii="Cambria Math" w:hAnsi="Cambria Math"/>
               <w:lang w:val="en-US"/>
             </w:rPr>
-            <m:t>J</m:t>
-          </m:r>
-          <m:r>
-            <w:rPr>
-              <w:rFonts w:ascii="Cambria Math" w:hAnsi="Cambria Math"/>
-              <w:lang w:val="en-US"/>
-            </w:rPr>
-            <m:t>e</m:t>
+            <m:t>Je</m:t>
           </m:r>
           <m:r>
             <w:rPr>
@@ -3288,14 +3405,7 @@
               <w:rFonts w:ascii="Cambria Math" w:hAnsi="Cambria Math"/>
               <w:lang w:val="en-US"/>
             </w:rPr>
-            <m:t>li</m:t>
-          </m:r>
-          <m:r>
-            <w:rPr>
-              <w:rFonts w:ascii="Cambria Math" w:hAnsi="Cambria Math"/>
-              <w:lang w:val="en-US"/>
-            </w:rPr>
-            <m:t xml:space="preserve"> </m:t>
+            <m:t xml:space="preserve">li </m:t>
           </m:r>
           <m:r>
             <m:rPr>
@@ -3420,7 +3530,21 @@
         <w:rPr>
           <w:rFonts w:ascii="Calibri" w:eastAsiaTheme="minorEastAsia" w:hAnsi="Calibri" w:cs="Calibri"/>
         </w:rPr>
-        <w:t>zba chorych jest równa 1 co sprawia, że gdy R0 &lt; 1 choroba szybko znika.</w:t>
+        <w:t xml:space="preserve">zba chorych jest równa 1 co sprawia, że gdy </w:t>
+      </w:r>
+      <w:proofErr w:type="spellStart"/>
+      <w:r>
+        <w:rPr>
+          <w:rFonts w:ascii="Calibri" w:eastAsiaTheme="minorEastAsia" w:hAnsi="Calibri" w:cs="Calibri"/>
+        </w:rPr>
+        <w:t>R0</w:t>
+      </w:r>
+      <w:proofErr w:type="spellEnd"/>
+      <w:r>
+        <w:rPr>
+          <w:rFonts w:ascii="Calibri" w:eastAsiaTheme="minorEastAsia" w:hAnsi="Calibri" w:cs="Calibri"/>
+        </w:rPr>
+        <w:t xml:space="preserve"> &lt; 1 choroba szybko znika.</w:t>
       </w:r>
     </w:p>
     <w:p>
@@ -3431,6 +3555,7 @@
       <w:r>
         <w:rPr>
           <w:rFonts w:ascii="Calibri" w:eastAsiaTheme="minorEastAsia" w:hAnsi="Calibri" w:cs="Calibri"/>
+          <w:noProof/>
         </w:rPr>
         <w:drawing>
           <wp:inline distT="0" distB="0" distL="0" distR="0" wp14:anchorId="49865540" wp14:editId="6BE462FC">
@@ -3496,10 +3621,7 @@
         <w:fldChar w:fldCharType="end"/>
       </w:r>
       <w:r>
-        <w:t xml:space="preserve"> </w:t>
-      </w:r>
-      <w:r>
-        <w:t xml:space="preserve">Wykres przedstawiający symulacje sytuacji epidemiologicznej COVID-19 w Polsce </w:t>
+        <w:t xml:space="preserve"> Wykres przedstawiający symulacje sytuacji epidemiologicznej COVID-19 w Polsce </w:t>
       </w:r>
       <w:r>
         <w:rPr>
@@ -3542,13 +3664,7 @@
         <w:t>.</w:t>
       </w:r>
       <w:r>
-        <w:t xml:space="preserve"> Przy użyciu modelu SIRD. Beta=0.1, Gamma=0.0</w:t>
-      </w:r>
-      <w:r>
-        <w:t>00</w:t>
-      </w:r>
-      <w:r>
-        <w:t>1, Mi=0.</w:t>
+        <w:t xml:space="preserve"> Przy użyciu modelu SIRD. Beta=0.1, Gamma=0.0001, Mi=0.</w:t>
       </w:r>
     </w:p>
     <w:p/>
@@ -3558,6 +3674,9 @@
         <w:jc w:val="center"/>
       </w:pPr>
       <w:r>
+        <w:rPr>
+          <w:noProof/>
+        </w:rPr>
         <w:drawing>
           <wp:inline distT="0" distB="0" distL="0" distR="0" wp14:anchorId="3DEF5569" wp14:editId="71CB1E73">
             <wp:extent cx="4102557" cy="2434763"/>
@@ -3622,10 +3741,7 @@
         <w:fldChar w:fldCharType="end"/>
       </w:r>
       <w:r>
-        <w:t xml:space="preserve"> </w:t>
-      </w:r>
-      <w:r>
-        <w:t xml:space="preserve">Wykres przedstawiający tempo zmian w symulacji sytuacji epidemiologicznej COVID-19 w Polsce </w:t>
+        <w:t xml:space="preserve"> Wykres przedstawiający tempo zmian w symulacji sytuacji epidemiologicznej COVID-19 w Polsce </w:t>
       </w:r>
       <w:r>
         <w:rPr>
@@ -3674,7 +3790,15 @@
     <w:p>
       <w:r>
         <w:lastRenderedPageBreak/>
-        <w:t>Rysunek 11. i 12., pokazują alternatywną sytuacje, w której współczynnik R0 znacznie przewyższa 1 oraz śmiertelność jest zerowa co skutkuje blisko 100% zakażeniem populacji.</w:t>
+        <w:t xml:space="preserve">Rysunek 11. i 12., pokazują alternatywną sytuacje, w której współczynnik </w:t>
+      </w:r>
+      <w:proofErr w:type="spellStart"/>
+      <w:r>
+        <w:t>R0</w:t>
+      </w:r>
+      <w:proofErr w:type="spellEnd"/>
+      <w:r>
+        <w:t xml:space="preserve"> znacznie przewyższa 1 oraz śmiertelność jest zerowa co skutkuje blisko 100% zakażeniem populacji.</w:t>
       </w:r>
     </w:p>
     <w:p>
@@ -3692,7 +3816,15 @@
     </w:p>
     <w:p>
       <w:r>
-        <w:t>Należy zaznaczyć, że skoro beta opisuje współczynnik zakaźności, to na przestrzeni całej epidemii w Polsce współczynnik ten powinien się zmieniać w sposób znaczący, co tłumaczy obecność „fali” w zachorowaniach na rysunku 4. Oprócz wprowadzanych restrykcji i podejmowanych środków prewencji, wirus również mutował oraz charakteryzował się większą śmiertelnością u ludzi starszych. Ta złożoność sprawia, że przy przyjętych założeniach</w:t>
+        <w:t xml:space="preserve">Należy zaznaczyć, że skoro beta opisuje współczynnik zakaźności, to na przestrzeni całej epidemii w Polsce współczynnik ten powinien się zmieniać w sposób znaczący, co tłumaczy obecność „fali” w </w:t>
+      </w:r>
+      <w:proofErr w:type="spellStart"/>
+      <w:r>
+        <w:t>zachorowaniach</w:t>
+      </w:r>
+      <w:proofErr w:type="spellEnd"/>
+      <w:r>
+        <w:t xml:space="preserve"> na rysunku 4. Oprócz wprowadzanych restrykcji i podejmowanych środków prewencji, wirus również mutował oraz charakteryzował się większą śmiertelnością u ludzi starszych. Ta złożoność sprawia, że przy przyjętych założeniach</w:t>
       </w:r>
       <w:r>
         <w:t xml:space="preserve"> dokładne</w:t>
@@ -3714,6 +3846,9 @@
         <w:jc w:val="center"/>
       </w:pPr>
       <w:r>
+        <w:rPr>
+          <w:noProof/>
+        </w:rPr>
         <w:drawing>
           <wp:inline distT="0" distB="0" distL="0" distR="0" wp14:anchorId="659A4428" wp14:editId="132D5BD2">
             <wp:extent cx="5760720" cy="3431540"/>
@@ -3824,25 +3959,7 @@
         <w:t>.</w:t>
       </w:r>
       <w:r>
-        <w:t xml:space="preserve"> Przy użyciu modelu SIRD. Beta</w:t>
-      </w:r>
-      <w:r>
-        <w:t xml:space="preserve"> – linowe od (0.055 do 0.001)</w:t>
-      </w:r>
-      <w:r>
-        <w:t>, Gamma=0.00</w:t>
-      </w:r>
-      <w:r>
-        <w:t>9</w:t>
-      </w:r>
-      <w:r>
-        <w:t>, Mi=</w:t>
-      </w:r>
-      <w:r>
-        <w:t>0.0002</w:t>
-      </w:r>
-      <w:r>
-        <w:t>.</w:t>
+        <w:t xml:space="preserve"> Przy użyciu modelu SIRD. Beta – linowe od (0.055 do 0.001), Gamma=0.009, Mi=0.0002.</w:t>
       </w:r>
     </w:p>
     <w:p>
@@ -3856,6 +3973,9 @@
         <w:keepNext/>
       </w:pPr>
       <w:r>
+        <w:rPr>
+          <w:noProof/>
+        </w:rPr>
         <w:lastRenderedPageBreak/>
         <w:drawing>
           <wp:inline distT="0" distB="0" distL="0" distR="0" wp14:anchorId="136CADFB" wp14:editId="1BF3558D">
@@ -3973,6 +4093,9 @@
         <w:jc w:val="center"/>
       </w:pPr>
       <w:r>
+        <w:rPr>
+          <w:noProof/>
+        </w:rPr>
         <w:drawing>
           <wp:inline distT="0" distB="0" distL="0" distR="0" wp14:anchorId="419923DF" wp14:editId="6397A5A9">
             <wp:extent cx="5760720" cy="3402965"/>
@@ -4082,6 +4205,9 @@
         <w:jc w:val="center"/>
       </w:pPr>
       <w:r>
+        <w:rPr>
+          <w:noProof/>
+        </w:rPr>
         <w:drawing>
           <wp:inline distT="0" distB="0" distL="0" distR="0" wp14:anchorId="0DF127E4" wp14:editId="0E2B051B">
             <wp:extent cx="5715000" cy="3383516"/>
@@ -4177,8 +4303,300 @@
     </w:p>
     <w:p>
       <w:r>
-        <w:t>Jest to dystopijny scenariusz, gdzie (o ile model był odpowiednio zbudowany), widoczny jest przebieg epidemii COVID-19, w sytuacji, w której społeczeństwo żyłoby w pełnej nieświadomości zagrożenia a co za tym idzie, całkowitym brakiem podjętych działań ochronnych.</w:t>
-      </w:r>
+        <w:t xml:space="preserve">Jest to </w:t>
+      </w:r>
+      <w:proofErr w:type="spellStart"/>
+      <w:r>
+        <w:t>dystopijny</w:t>
+      </w:r>
+      <w:proofErr w:type="spellEnd"/>
+      <w:r>
+        <w:t xml:space="preserve"> scenariusz, gdzie (o ile model był odpowiednio zbudowany), widoczny jest przebieg epidemii COVID-19, w sytuacji, w której społeczeństwo żyłoby w pełnej nieświadomości zagrożenia a co za tym idzie, całkowitym brakiem podjętych działań ochronnych.</w:t>
+      </w:r>
+    </w:p>
+    <w:p/>
+    <w:p/>
+    <w:p>
+      <w:pPr>
+        <w:pStyle w:val="Akapitzlist"/>
+        <w:numPr>
+          <w:ilvl w:val="0"/>
+          <w:numId w:val="1"/>
+        </w:numPr>
+        <w:spacing w:line="360" w:lineRule="auto"/>
+        <w:rPr>
+          <w:rFonts w:ascii="Calibri" w:hAnsi="Calibri" w:cs="Calibri"/>
+          <w:b/>
+          <w:bCs/>
+          <w:sz w:val="28"/>
+          <w:szCs w:val="28"/>
+        </w:rPr>
+      </w:pPr>
+      <w:r>
+        <w:rPr>
+          <w:rFonts w:ascii="Calibri" w:hAnsi="Calibri" w:cs="Calibri"/>
+          <w:b/>
+          <w:bCs/>
+          <w:sz w:val="28"/>
+          <w:szCs w:val="28"/>
+        </w:rPr>
+        <w:lastRenderedPageBreak/>
+        <w:t>Wnioski</w:t>
+      </w:r>
+    </w:p>
+    <w:p>
+      <w:pPr>
+        <w:spacing w:line="360" w:lineRule="auto"/>
+        <w:rPr>
+          <w:rFonts w:ascii="Calibri" w:hAnsi="Calibri" w:cs="Calibri"/>
+        </w:rPr>
+      </w:pPr>
+      <w:r>
+        <w:rPr>
+          <w:rFonts w:ascii="Calibri" w:hAnsi="Calibri" w:cs="Calibri"/>
+        </w:rPr>
+        <w:t>Na podstawie badań opisanych w tym sprawozdaniu można stwierdzić, że model SIRD jest w stanie pomóc w modelowaniu epidemiologicznym COVID-19. Posiada on swoje ograniczenia takie jak:</w:t>
+      </w:r>
+    </w:p>
+    <w:p>
+      <w:pPr>
+        <w:pStyle w:val="Akapitzlist"/>
+        <w:numPr>
+          <w:ilvl w:val="0"/>
+          <w:numId w:val="3"/>
+        </w:numPr>
+        <w:spacing w:line="360" w:lineRule="auto"/>
+        <w:rPr>
+          <w:rFonts w:ascii="Calibri" w:hAnsi="Calibri" w:cs="Calibri"/>
+          <w:b/>
+          <w:bCs/>
+          <w:sz w:val="28"/>
+          <w:szCs w:val="28"/>
+        </w:rPr>
+      </w:pPr>
+      <w:r>
+        <w:rPr>
+          <w:rFonts w:ascii="Calibri" w:hAnsi="Calibri" w:cs="Calibri"/>
+        </w:rPr>
+        <w:t>Stała liczba osób w populacji. Użyty wariant modelu zakładał, że liczba osób w populacji (żywi + martwi) jest stała na przestrzeni prowadzonej symulacji</w:t>
+      </w:r>
+    </w:p>
+    <w:p>
+      <w:pPr>
+        <w:pStyle w:val="Akapitzlist"/>
+        <w:numPr>
+          <w:ilvl w:val="0"/>
+          <w:numId w:val="3"/>
+        </w:numPr>
+        <w:spacing w:line="360" w:lineRule="auto"/>
+        <w:rPr>
+          <w:rFonts w:ascii="Calibri" w:hAnsi="Calibri" w:cs="Calibri"/>
+          <w:b/>
+          <w:bCs/>
+          <w:sz w:val="28"/>
+          <w:szCs w:val="28"/>
+        </w:rPr>
+      </w:pPr>
+      <w:r>
+        <w:rPr>
+          <w:rFonts w:ascii="Calibri" w:hAnsi="Calibri" w:cs="Calibri"/>
+        </w:rPr>
+        <w:t xml:space="preserve">Stałe wartości parametrów. Aby odpowiednio zasymulować przebieg pandemii, należy ustawić zmieniające się wartości parametrów, zależne od rzeczywistych sytuacji panujących w populacji, takich jak np. wprowadzony lockdown, szczepienia czy maseczki. Dodatkowo śmiertelność zależałą od współistniejących </w:t>
+      </w:r>
+      <w:proofErr w:type="gramStart"/>
+      <w:r>
+        <w:rPr>
+          <w:rFonts w:ascii="Calibri" w:hAnsi="Calibri" w:cs="Calibri"/>
+        </w:rPr>
+        <w:t>chorób,</w:t>
+      </w:r>
+      <w:proofErr w:type="gramEnd"/>
+      <w:r>
+        <w:rPr>
+          <w:rFonts w:ascii="Calibri" w:hAnsi="Calibri" w:cs="Calibri"/>
+        </w:rPr>
+        <w:t xml:space="preserve"> oraz wieku chorego. Wirus na przestrzeni swojego „działania” mutował czego model SIRD również nie przewiduje.</w:t>
+      </w:r>
+    </w:p>
+    <w:p>
+      <w:pPr>
+        <w:pStyle w:val="Akapitzlist"/>
+        <w:numPr>
+          <w:ilvl w:val="0"/>
+          <w:numId w:val="3"/>
+        </w:numPr>
+        <w:spacing w:line="360" w:lineRule="auto"/>
+        <w:rPr>
+          <w:rFonts w:ascii="Calibri" w:hAnsi="Calibri" w:cs="Calibri"/>
+          <w:b/>
+          <w:bCs/>
+          <w:sz w:val="28"/>
+          <w:szCs w:val="28"/>
+        </w:rPr>
+      </w:pPr>
+      <w:r>
+        <w:rPr>
+          <w:rFonts w:ascii="Calibri" w:hAnsi="Calibri" w:cs="Calibri"/>
+        </w:rPr>
+        <w:t>Założenie, że zdrowa osoba nie zachoruje ponownie. Model SIRD błędnie zakłada, że osoba, która przejdzie chorobę COVID-19 jest na nią w 100% odporna.</w:t>
+      </w:r>
+    </w:p>
+    <w:p>
+      <w:pPr>
+        <w:spacing w:line="360" w:lineRule="auto"/>
+        <w:rPr>
+          <w:rFonts w:ascii="Calibri" w:hAnsi="Calibri" w:cs="Calibri"/>
+        </w:rPr>
+      </w:pPr>
+      <w:r>
+        <w:rPr>
+          <w:rFonts w:ascii="Calibri" w:hAnsi="Calibri" w:cs="Calibri"/>
+        </w:rPr>
+        <w:t xml:space="preserve">To tylko nieliczne z czynników, które powodują, że ciężej jest zamodelować </w:t>
+      </w:r>
+      <w:r>
+        <w:rPr>
+          <w:rFonts w:ascii="Calibri" w:hAnsi="Calibri" w:cs="Calibri"/>
+        </w:rPr>
+        <w:t>całą sytuację</w:t>
+      </w:r>
+      <w:r>
+        <w:rPr>
+          <w:rFonts w:ascii="Calibri" w:hAnsi="Calibri" w:cs="Calibri"/>
+        </w:rPr>
+        <w:t xml:space="preserve"> </w:t>
+      </w:r>
+      <w:proofErr w:type="spellStart"/>
+      <w:r>
+        <w:rPr>
+          <w:rFonts w:ascii="Calibri" w:hAnsi="Calibri" w:cs="Calibri"/>
+        </w:rPr>
+        <w:t>epidemiologiczą</w:t>
+      </w:r>
+      <w:proofErr w:type="spellEnd"/>
+      <w:r>
+        <w:rPr>
+          <w:rFonts w:ascii="Calibri" w:hAnsi="Calibri" w:cs="Calibri"/>
+        </w:rPr>
+        <w:t xml:space="preserve"> przy użyciu SIRD.</w:t>
+      </w:r>
+    </w:p>
+    <w:p>
+      <w:pPr>
+        <w:spacing w:line="360" w:lineRule="auto"/>
+        <w:rPr>
+          <w:rFonts w:ascii="Calibri" w:hAnsi="Calibri" w:cs="Calibri"/>
+        </w:rPr>
+      </w:pPr>
+      <w:r>
+        <w:rPr>
+          <w:rFonts w:ascii="Calibri" w:hAnsi="Calibri" w:cs="Calibri"/>
+        </w:rPr>
+        <w:t>Potencjalnie lepsze rezultaty mogłyby uzyskać modele takie jak:</w:t>
+      </w:r>
+    </w:p>
+    <w:p>
+      <w:pPr>
+        <w:pStyle w:val="Akapitzlist"/>
+        <w:numPr>
+          <w:ilvl w:val="0"/>
+          <w:numId w:val="4"/>
+        </w:numPr>
+        <w:spacing w:line="360" w:lineRule="auto"/>
+        <w:rPr>
+          <w:rFonts w:ascii="Calibri" w:hAnsi="Calibri" w:cs="Calibri"/>
+        </w:rPr>
+      </w:pPr>
+      <w:r>
+        <w:rPr>
+          <w:rFonts w:ascii="Calibri" w:hAnsi="Calibri" w:cs="Calibri"/>
+        </w:rPr>
+        <w:t xml:space="preserve">SEIRD ze względu na dodatkowy stan </w:t>
+      </w:r>
+      <w:proofErr w:type="spellStart"/>
+      <w:r>
+        <w:rPr>
+          <w:rFonts w:ascii="Calibri" w:hAnsi="Calibri" w:cs="Calibri"/>
+        </w:rPr>
+        <w:t>Exposed</w:t>
+      </w:r>
+      <w:proofErr w:type="spellEnd"/>
+      <w:r>
+        <w:rPr>
+          <w:rFonts w:ascii="Calibri" w:hAnsi="Calibri" w:cs="Calibri"/>
+        </w:rPr>
+        <w:t>, który w przypadku wirusa COVID-19 opisuje okres inkubacji. Czyli stan, gdzie osoba jest chora, ale nie zaraża.</w:t>
+      </w:r>
+    </w:p>
+    <w:p>
+      <w:pPr>
+        <w:pStyle w:val="Akapitzlist"/>
+        <w:numPr>
+          <w:ilvl w:val="0"/>
+          <w:numId w:val="4"/>
+        </w:numPr>
+        <w:spacing w:line="360" w:lineRule="auto"/>
+        <w:rPr>
+          <w:rFonts w:ascii="Calibri" w:hAnsi="Calibri" w:cs="Calibri"/>
+        </w:rPr>
+      </w:pPr>
+      <w:r>
+        <w:rPr>
+          <w:rFonts w:ascii="Calibri" w:hAnsi="Calibri" w:cs="Calibri"/>
+        </w:rPr>
+        <w:t>SIQR ze względu na uwzględnienie kwarantanny.</w:t>
+      </w:r>
+    </w:p>
+    <w:p>
+      <w:pPr>
+        <w:spacing w:line="360" w:lineRule="auto"/>
+        <w:rPr>
+          <w:rFonts w:ascii="Calibri" w:hAnsi="Calibri" w:cs="Calibri"/>
+        </w:rPr>
+      </w:pPr>
+      <w:r>
+        <w:rPr>
+          <w:rFonts w:ascii="Calibri" w:hAnsi="Calibri" w:cs="Calibri"/>
+        </w:rPr>
+        <w:t>Kolejnym problemem przy samej analizie zjawiska jest zgodność oficjalnych danych z rzeczywistością. Podczas pandemii, niektórzy mogli unikać testów czy też przechodzić zakażenie bezobjawowo. Dodatkowo, jak informuje ministerstwo, w statystykach nie rozróżniano śmierci na COVID-19 jako głównej przyczyny, od śmierci na COVID-19 wraz z chorobami współistniejącymi. Wszystkie te informacje przyczyniają się do możliwych błędów w danych a co za tym idzie, utrudniają szacowanie parametrów.</w:t>
+      </w:r>
+    </w:p>
+    <w:p>
+      <w:pPr>
+        <w:spacing w:line="360" w:lineRule="auto"/>
+        <w:rPr>
+          <w:rFonts w:ascii="Calibri" w:hAnsi="Calibri" w:cs="Calibri"/>
+        </w:rPr>
+      </w:pPr>
+      <w:r>
+        <w:rPr>
+          <w:rFonts w:ascii="Calibri" w:hAnsi="Calibri" w:cs="Calibri"/>
+        </w:rPr>
+        <w:t xml:space="preserve">Sam model SIRD, przez założenie, że osoba, które przeszła już chorobę nie zachoruje ponownie, zawsze będzie dążył do sytuacji, w której epidemia się zakończy. Wtedy osiąga punkt równowagi. Gdy parametry są stałe, będzie to skutkowało pojedynczym maksimum </w:t>
+      </w:r>
+      <w:proofErr w:type="spellStart"/>
+      <w:r>
+        <w:rPr>
+          <w:rFonts w:ascii="Calibri" w:hAnsi="Calibri" w:cs="Calibri"/>
+        </w:rPr>
+        <w:lastRenderedPageBreak/>
+        <w:t>zachorowań</w:t>
+      </w:r>
+      <w:proofErr w:type="spellEnd"/>
+      <w:r>
+        <w:rPr>
+          <w:rFonts w:ascii="Calibri" w:hAnsi="Calibri" w:cs="Calibri"/>
+        </w:rPr>
+        <w:t>. Fakt ten potwierdza konieczność zmienności parametrów w celu lepszego dostosowania modelu do sytuacji rzeczywistej.</w:t>
+      </w:r>
+    </w:p>
+    <w:p>
+      <w:pPr>
+        <w:spacing w:line="360" w:lineRule="auto"/>
+        <w:rPr>
+          <w:rFonts w:ascii="Calibri" w:hAnsi="Calibri" w:cs="Calibri"/>
+        </w:rPr>
+      </w:pPr>
     </w:p>
     <w:sectPr>
       <w:headerReference w:type="default" r:id="rId25"/>
@@ -4307,6 +4725,9 @@
     <w:p>
       <w:pPr>
         <w:pStyle w:val="Tekstprzypisudolnego"/>
+        <w:rPr>
+          <w:lang w:val="en-US"/>
+        </w:rPr>
       </w:pPr>
       <w:r>
         <w:rPr>
@@ -4315,12 +4736,16 @@
         <w:footnoteRef/>
       </w:r>
       <w:r>
+        <w:rPr>
+          <w:lang w:val="en-US"/>
+        </w:rPr>
         <w:t xml:space="preserve"> </w:t>
       </w:r>
       <w:hyperlink r:id="rId1" w:history="1">
         <w:r>
           <w:rPr>
             <w:rStyle w:val="Hipercze"/>
+            <w:lang w:val="en-US"/>
           </w:rPr>
           <w:t>Coronavirus disease 2019 (COVID-19)</w:t>
         </w:r>
@@ -4392,13 +4817,7 @@
       <w:rPr>
         <w:color w:val="156082" w:themeColor="accent1"/>
       </w:rPr>
-      <w:t>28</w:t>
-    </w:r>
-    <w:r>
-      <w:rPr>
-        <w:color w:val="156082" w:themeColor="accent1"/>
-      </w:rPr>
-      <w:t>.05.2024</w:t>
+      <w:t>28.05.2024</w:t>
     </w:r>
   </w:p>
   <w:p>
@@ -4412,9 +4831,9 @@
 <file path=word/numbering.xml><?xml version="1.0" encoding="utf-8"?>
 <w:numbering xmlns:wpc="http://schemas.microsoft.com/office/word/2010/wordprocessingCanvas" xmlns:cx="http://schemas.microsoft.com/office/drawing/2014/chartex" xmlns:cx1="http://schemas.microsoft.com/office/drawing/2015/9/8/chartex" xmlns:cx2="http://schemas.microsoft.com/office/drawing/2015/10/21/chartex" xmlns:cx3="http://schemas.microsoft.com/office/drawing/2016/5/9/chartex" xmlns:cx4="http://schemas.microsoft.com/office/drawing/2016/5/10/chartex" xmlns:cx5="http://schemas.microsoft.com/office/drawing/2016/5/11/chartex" xmlns:cx6="http://schemas.microsoft.com/office/drawing/2016/5/12/chartex" xmlns:cx7="http://schemas.microsoft.com/office/drawing/2016/5/13/chartex" xmlns:cx8="http://schemas.microsoft.com/office/drawing/2016/5/14/chartex" xmlns:mc="http://schemas.openxmlformats.org/markup-compatibility/2006" xmlns:aink="http://schemas.microsoft.com/office/drawing/2016/ink" xmlns:am3d="http://schemas.microsoft.com/office/drawing/2017/model3d" xmlns:o="urn:schemas-microsoft-com:office:office" xmlns:oel="http://schemas.microsoft.com/office/2019/extlst" xmlns:r="http://schemas.openxmlformats.org/officeDocument/2006/relationships" xmlns:m="http://schemas.openxmlformats.org/officeDocument/2006/math" xmlns:v="urn:schemas-microsoft-com:vml" xmlns:wp14="http://schemas.microsoft.com/office/word/2010/wordprocessingDrawing" xmlns:wp="http://schemas.openxmlformats.org/drawingml/2006/wordprocessingDrawing" xmlns:w10="urn:schemas-microsoft-com:office:word" xmlns:w="http://schemas.openxmlformats.org/wordprocessingml/2006/main" xmlns:w14="http://schemas.microsoft.com/office/word/2010/wordml" xmlns:w15="http://schemas.microsoft.com/office/word/2012/wordml" xmlns:w16cex="http://schemas.microsoft.com/office/word/2018/wordml/cex" xmlns:w16cid="http://schemas.microsoft.com/office/word/2016/wordml/cid" xmlns:w16="http://schemas.microsoft.com/office/word/2018/wordml" xmlns:w16du="http://schemas.microsoft.com/office/word/2023/wordml/word16du" xmlns:w16sdtdh="http://schemas.microsoft.com/office/word/2020/wordml/sdtdatahash" xmlns:w16se="http://schemas.microsoft.com/office/word/2015/wordml/symex" xmlns:wpg="http://schemas.microsoft.com/office/word/2010/wordprocessingGroup" xmlns:wpi="http://schemas.microsoft.com/office/word/2010/wordprocessingInk" xmlns:wne="http://schemas.microsoft.com/office/word/2006/wordml" xmlns:wps="http://schemas.microsoft.com/office/word/2010/wordprocessingShape" mc:Ignorable="w14 w15 w16se w16cid w16 w16cex w16sdtdh w16du wp14">
   <w:abstractNum w:abstractNumId="0" w15:restartNumberingAfterBreak="0">
-    <w:nsid w:val="4B7D2EBD"/>
+    <w:nsid w:val="0E5A4F99"/>
     <w:multiLevelType w:val="hybridMultilevel"/>
-    <w:tmpl w:val="9DAA22E2"/>
+    <w:tmpl w:val="BB08C090"/>
     <w:lvl w:ilvl="0" w:tplc="04150001">
       <w:start w:val="1"/>
       <w:numFmt w:val="bullet"/>
@@ -4525,6 +4944,232 @@
     </w:lvl>
   </w:abstractNum>
   <w:abstractNum w:abstractNumId="1" w15:restartNumberingAfterBreak="0">
+    <w:nsid w:val="4B7D2EBD"/>
+    <w:multiLevelType w:val="hybridMultilevel"/>
+    <w:tmpl w:val="9DAA22E2"/>
+    <w:lvl w:ilvl="0" w:tplc="04150001">
+      <w:start w:val="1"/>
+      <w:numFmt w:val="bullet"/>
+      <w:lvlText w:val=""/>
+      <w:lvlJc w:val="left"/>
+      <w:pPr>
+        <w:ind w:left="720" w:hanging="360"/>
+      </w:pPr>
+      <w:rPr>
+        <w:rFonts w:ascii="Symbol" w:hAnsi="Symbol" w:hint="default"/>
+      </w:rPr>
+    </w:lvl>
+    <w:lvl w:ilvl="1" w:tplc="04150003" w:tentative="1">
+      <w:start w:val="1"/>
+      <w:numFmt w:val="bullet"/>
+      <w:lvlText w:val="o"/>
+      <w:lvlJc w:val="left"/>
+      <w:pPr>
+        <w:ind w:left="1440" w:hanging="360"/>
+      </w:pPr>
+      <w:rPr>
+        <w:rFonts w:ascii="Courier New" w:hAnsi="Courier New" w:cs="Courier New" w:hint="default"/>
+      </w:rPr>
+    </w:lvl>
+    <w:lvl w:ilvl="2" w:tplc="04150005" w:tentative="1">
+      <w:start w:val="1"/>
+      <w:numFmt w:val="bullet"/>
+      <w:lvlText w:val=""/>
+      <w:lvlJc w:val="left"/>
+      <w:pPr>
+        <w:ind w:left="2160" w:hanging="360"/>
+      </w:pPr>
+      <w:rPr>
+        <w:rFonts w:ascii="Wingdings" w:hAnsi="Wingdings" w:hint="default"/>
+      </w:rPr>
+    </w:lvl>
+    <w:lvl w:ilvl="3" w:tplc="04150001" w:tentative="1">
+      <w:start w:val="1"/>
+      <w:numFmt w:val="bullet"/>
+      <w:lvlText w:val=""/>
+      <w:lvlJc w:val="left"/>
+      <w:pPr>
+        <w:ind w:left="2880" w:hanging="360"/>
+      </w:pPr>
+      <w:rPr>
+        <w:rFonts w:ascii="Symbol" w:hAnsi="Symbol" w:hint="default"/>
+      </w:rPr>
+    </w:lvl>
+    <w:lvl w:ilvl="4" w:tplc="04150003" w:tentative="1">
+      <w:start w:val="1"/>
+      <w:numFmt w:val="bullet"/>
+      <w:lvlText w:val="o"/>
+      <w:lvlJc w:val="left"/>
+      <w:pPr>
+        <w:ind w:left="3600" w:hanging="360"/>
+      </w:pPr>
+      <w:rPr>
+        <w:rFonts w:ascii="Courier New" w:hAnsi="Courier New" w:cs="Courier New" w:hint="default"/>
+      </w:rPr>
+    </w:lvl>
+    <w:lvl w:ilvl="5" w:tplc="04150005" w:tentative="1">
+      <w:start w:val="1"/>
+      <w:numFmt w:val="bullet"/>
+      <w:lvlText w:val=""/>
+      <w:lvlJc w:val="left"/>
+      <w:pPr>
+        <w:ind w:left="4320" w:hanging="360"/>
+      </w:pPr>
+      <w:rPr>
+        <w:rFonts w:ascii="Wingdings" w:hAnsi="Wingdings" w:hint="default"/>
+      </w:rPr>
+    </w:lvl>
+    <w:lvl w:ilvl="6" w:tplc="04150001" w:tentative="1">
+      <w:start w:val="1"/>
+      <w:numFmt w:val="bullet"/>
+      <w:lvlText w:val=""/>
+      <w:lvlJc w:val="left"/>
+      <w:pPr>
+        <w:ind w:left="5040" w:hanging="360"/>
+      </w:pPr>
+      <w:rPr>
+        <w:rFonts w:ascii="Symbol" w:hAnsi="Symbol" w:hint="default"/>
+      </w:rPr>
+    </w:lvl>
+    <w:lvl w:ilvl="7" w:tplc="04150003" w:tentative="1">
+      <w:start w:val="1"/>
+      <w:numFmt w:val="bullet"/>
+      <w:lvlText w:val="o"/>
+      <w:lvlJc w:val="left"/>
+      <w:pPr>
+        <w:ind w:left="5760" w:hanging="360"/>
+      </w:pPr>
+      <w:rPr>
+        <w:rFonts w:ascii="Courier New" w:hAnsi="Courier New" w:cs="Courier New" w:hint="default"/>
+      </w:rPr>
+    </w:lvl>
+    <w:lvl w:ilvl="8" w:tplc="04150005" w:tentative="1">
+      <w:start w:val="1"/>
+      <w:numFmt w:val="bullet"/>
+      <w:lvlText w:val=""/>
+      <w:lvlJc w:val="left"/>
+      <w:pPr>
+        <w:ind w:left="6480" w:hanging="360"/>
+      </w:pPr>
+      <w:rPr>
+        <w:rFonts w:ascii="Wingdings" w:hAnsi="Wingdings" w:hint="default"/>
+      </w:rPr>
+    </w:lvl>
+  </w:abstractNum>
+  <w:abstractNum w:abstractNumId="2" w15:restartNumberingAfterBreak="0">
+    <w:nsid w:val="721D1C9E"/>
+    <w:multiLevelType w:val="hybridMultilevel"/>
+    <w:tmpl w:val="DA7EB676"/>
+    <w:lvl w:ilvl="0" w:tplc="04150001">
+      <w:start w:val="1"/>
+      <w:numFmt w:val="bullet"/>
+      <w:lvlText w:val=""/>
+      <w:lvlJc w:val="left"/>
+      <w:pPr>
+        <w:ind w:left="720" w:hanging="360"/>
+      </w:pPr>
+      <w:rPr>
+        <w:rFonts w:ascii="Symbol" w:hAnsi="Symbol" w:hint="default"/>
+      </w:rPr>
+    </w:lvl>
+    <w:lvl w:ilvl="1" w:tplc="04150003" w:tentative="1">
+      <w:start w:val="1"/>
+      <w:numFmt w:val="bullet"/>
+      <w:lvlText w:val="o"/>
+      <w:lvlJc w:val="left"/>
+      <w:pPr>
+        <w:ind w:left="1440" w:hanging="360"/>
+      </w:pPr>
+      <w:rPr>
+        <w:rFonts w:ascii="Courier New" w:hAnsi="Courier New" w:cs="Courier New" w:hint="default"/>
+      </w:rPr>
+    </w:lvl>
+    <w:lvl w:ilvl="2" w:tplc="04150005" w:tentative="1">
+      <w:start w:val="1"/>
+      <w:numFmt w:val="bullet"/>
+      <w:lvlText w:val=""/>
+      <w:lvlJc w:val="left"/>
+      <w:pPr>
+        <w:ind w:left="2160" w:hanging="360"/>
+      </w:pPr>
+      <w:rPr>
+        <w:rFonts w:ascii="Wingdings" w:hAnsi="Wingdings" w:hint="default"/>
+      </w:rPr>
+    </w:lvl>
+    <w:lvl w:ilvl="3" w:tplc="04150001" w:tentative="1">
+      <w:start w:val="1"/>
+      <w:numFmt w:val="bullet"/>
+      <w:lvlText w:val=""/>
+      <w:lvlJc w:val="left"/>
+      <w:pPr>
+        <w:ind w:left="2880" w:hanging="360"/>
+      </w:pPr>
+      <w:rPr>
+        <w:rFonts w:ascii="Symbol" w:hAnsi="Symbol" w:hint="default"/>
+      </w:rPr>
+    </w:lvl>
+    <w:lvl w:ilvl="4" w:tplc="04150003" w:tentative="1">
+      <w:start w:val="1"/>
+      <w:numFmt w:val="bullet"/>
+      <w:lvlText w:val="o"/>
+      <w:lvlJc w:val="left"/>
+      <w:pPr>
+        <w:ind w:left="3600" w:hanging="360"/>
+      </w:pPr>
+      <w:rPr>
+        <w:rFonts w:ascii="Courier New" w:hAnsi="Courier New" w:cs="Courier New" w:hint="default"/>
+      </w:rPr>
+    </w:lvl>
+    <w:lvl w:ilvl="5" w:tplc="04150005" w:tentative="1">
+      <w:start w:val="1"/>
+      <w:numFmt w:val="bullet"/>
+      <w:lvlText w:val=""/>
+      <w:lvlJc w:val="left"/>
+      <w:pPr>
+        <w:ind w:left="4320" w:hanging="360"/>
+      </w:pPr>
+      <w:rPr>
+        <w:rFonts w:ascii="Wingdings" w:hAnsi="Wingdings" w:hint="default"/>
+      </w:rPr>
+    </w:lvl>
+    <w:lvl w:ilvl="6" w:tplc="04150001" w:tentative="1">
+      <w:start w:val="1"/>
+      <w:numFmt w:val="bullet"/>
+      <w:lvlText w:val=""/>
+      <w:lvlJc w:val="left"/>
+      <w:pPr>
+        <w:ind w:left="5040" w:hanging="360"/>
+      </w:pPr>
+      <w:rPr>
+        <w:rFonts w:ascii="Symbol" w:hAnsi="Symbol" w:hint="default"/>
+      </w:rPr>
+    </w:lvl>
+    <w:lvl w:ilvl="7" w:tplc="04150003" w:tentative="1">
+      <w:start w:val="1"/>
+      <w:numFmt w:val="bullet"/>
+      <w:lvlText w:val="o"/>
+      <w:lvlJc w:val="left"/>
+      <w:pPr>
+        <w:ind w:left="5760" w:hanging="360"/>
+      </w:pPr>
+      <w:rPr>
+        <w:rFonts w:ascii="Courier New" w:hAnsi="Courier New" w:cs="Courier New" w:hint="default"/>
+      </w:rPr>
+    </w:lvl>
+    <w:lvl w:ilvl="8" w:tplc="04150005" w:tentative="1">
+      <w:start w:val="1"/>
+      <w:numFmt w:val="bullet"/>
+      <w:lvlText w:val=""/>
+      <w:lvlJc w:val="left"/>
+      <w:pPr>
+        <w:ind w:left="6480" w:hanging="360"/>
+      </w:pPr>
+      <w:rPr>
+        <w:rFonts w:ascii="Wingdings" w:hAnsi="Wingdings" w:hint="default"/>
+      </w:rPr>
+    </w:lvl>
+  </w:abstractNum>
+  <w:abstractNum w:abstractNumId="3" w15:restartNumberingAfterBreak="0">
     <w:nsid w:val="72B01BEF"/>
     <w:multiLevelType w:val="hybridMultilevel"/>
     <w:tmpl w:val="93349C30"/>
@@ -4614,9 +5259,15 @@
     </w:lvl>
   </w:abstractNum>
   <w:num w:numId="1" w16cid:durableId="1831022790">
+    <w:abstractNumId w:val="3"/>
+  </w:num>
+  <w:num w:numId="2" w16cid:durableId="305552778">
     <w:abstractNumId w:val="1"/>
   </w:num>
-  <w:num w:numId="2" w16cid:durableId="305552778">
+  <w:num w:numId="3" w16cid:durableId="1492713764">
+    <w:abstractNumId w:val="2"/>
+  </w:num>
+  <w:num w:numId="4" w16cid:durableId="1505316522">
     <w:abstractNumId w:val="0"/>
   </w:num>
 </w:numbering>

</xml_diff>